<commit_message>
update test your buddy
</commit_message>
<xml_diff>
--- a/algemeen/Test your buddy.docx
+++ b/algemeen/Test your buddy.docx
@@ -951,7 +951,15 @@
           <w:sz w:val="28"/>
           <w:szCs w:val="28"/>
         </w:rPr>
-        <w:t>ingescand</w:t>
+        <w:t>ingescan</w:t>
+      </w:r>
+      <w:r>
+        <w:rPr>
+          <w:rFonts w:cstheme="minorHAnsi"/>
+          <w:sz w:val="28"/>
+          <w:szCs w:val="28"/>
+        </w:rPr>
+        <w:t>d</w:t>
       </w:r>
       <w:proofErr w:type="spellEnd"/>
     </w:p>
@@ -976,6 +984,14 @@
         </w:rPr>
         <w:t>Het juist sorteren van al het vuilnis</w:t>
       </w:r>
+      <w:r>
+        <w:rPr>
+          <w:rFonts w:cstheme="minorHAnsi"/>
+          <w:sz w:val="28"/>
+          <w:szCs w:val="28"/>
+        </w:rPr>
+        <w:t xml:space="preserve"> (creatie eindcode)</w:t>
+      </w:r>
     </w:p>
     <w:p>
       <w:pPr>
@@ -1051,20 +1067,515 @@
           <w:sz w:val="28"/>
           <w:szCs w:val="28"/>
         </w:rPr>
-        <w:t>In eerste instantie kan moeilijk getest worden indien de range van de RFID-scanner voldoende groot is voor het uitvoeren zijn functie in het uiteindelijke resultaat.</w:t>
-      </w:r>
-      <w:r>
-        <w:rPr>
-          <w:rFonts w:cstheme="minorHAnsi"/>
-          <w:sz w:val="28"/>
-          <w:szCs w:val="28"/>
-        </w:rPr>
-        <w:tab/>
+        <w:t xml:space="preserve">In eerste instantie kan moeilijk getest worden indien de range van de RFID-scanner voldoende groot is voor het uitvoeren zijn functie in het uiteindelijke </w:t>
+      </w:r>
+      <w:r>
+        <w:rPr>
+          <w:rFonts w:cstheme="minorHAnsi"/>
+          <w:sz w:val="28"/>
+          <w:szCs w:val="28"/>
+        </w:rPr>
+        <w:t>product</w:t>
+      </w:r>
+      <w:r>
+        <w:rPr>
+          <w:rFonts w:cstheme="minorHAnsi"/>
+          <w:sz w:val="28"/>
+          <w:szCs w:val="28"/>
+        </w:rPr>
+        <w:t>.</w:t>
+      </w:r>
+      <w:r>
+        <w:rPr>
+          <w:rFonts w:cstheme="minorHAnsi"/>
+          <w:sz w:val="28"/>
+          <w:szCs w:val="28"/>
+        </w:rPr>
+        <w:t xml:space="preserve"> Dit komt ook doordat we nog geen afval hebben en dus enkel met de tags kunnen testen.</w:t>
       </w:r>
     </w:p>
     <w:p>
       <w:pPr>
         <w:ind w:left="708"/>
+        <w:rPr>
+          <w:rFonts w:cstheme="minorHAnsi"/>
+          <w:sz w:val="28"/>
+          <w:szCs w:val="28"/>
+        </w:rPr>
+      </w:pPr>
+      <w:r>
+        <w:rPr>
+          <w:rFonts w:cstheme="minorHAnsi"/>
+          <w:sz w:val="28"/>
+          <w:szCs w:val="28"/>
+        </w:rPr>
+        <w:t xml:space="preserve">De test </w:t>
+      </w:r>
+      <w:proofErr w:type="spellStart"/>
+      <w:r>
+        <w:rPr>
+          <w:rFonts w:cstheme="minorHAnsi"/>
+          <w:sz w:val="28"/>
+          <w:szCs w:val="28"/>
+        </w:rPr>
+        <w:t>your</w:t>
+      </w:r>
+      <w:proofErr w:type="spellEnd"/>
+      <w:r>
+        <w:rPr>
+          <w:rFonts w:cstheme="minorHAnsi"/>
+          <w:sz w:val="28"/>
+          <w:szCs w:val="28"/>
+        </w:rPr>
+        <w:t xml:space="preserve"> buddy werd uitgevoerd met een implementatie die slechts één RFID-scanner bevatte, twee gewichtssensoren en twee knoppen.</w:t>
+      </w:r>
+    </w:p>
+    <w:p>
+      <w:pPr>
+        <w:ind w:left="708"/>
+        <w:rPr>
+          <w:rFonts w:cstheme="minorHAnsi"/>
+          <w:sz w:val="28"/>
+          <w:szCs w:val="28"/>
+        </w:rPr>
+      </w:pPr>
+      <w:r>
+        <w:rPr>
+          <w:rFonts w:cstheme="minorHAnsi"/>
+          <w:sz w:val="28"/>
+          <w:szCs w:val="28"/>
+        </w:rPr>
+        <w:t>Achteraf werd de implementatie met twee RFID-scanners reeds getest met twee knoppen en twee gewichtssensoren.</w:t>
+      </w:r>
+    </w:p>
+    <w:p>
+      <w:pPr>
+        <w:ind w:left="708"/>
+        <w:rPr>
+          <w:rFonts w:cstheme="minorHAnsi"/>
+          <w:sz w:val="28"/>
+          <w:szCs w:val="28"/>
+        </w:rPr>
+      </w:pPr>
+      <w:r>
+        <w:rPr>
+          <w:rFonts w:cstheme="minorHAnsi"/>
+          <w:sz w:val="28"/>
+          <w:szCs w:val="28"/>
+        </w:rPr>
+        <w:lastRenderedPageBreak/>
+        <w:t>De implementatie me drie RFID-scanners drie knoppen en drie gewichtssensoren werd bij het schrijven van dit verslag nog niet getest.</w:t>
+      </w:r>
+    </w:p>
+    <w:p>
+      <w:pPr>
+        <w:ind w:left="708"/>
+        <w:rPr>
+          <w:rFonts w:cstheme="minorHAnsi"/>
+          <w:sz w:val="28"/>
+          <w:szCs w:val="28"/>
+        </w:rPr>
+      </w:pPr>
+    </w:p>
+    <w:p>
+      <w:pPr>
+        <w:ind w:left="708"/>
+        <w:rPr>
+          <w:rFonts w:cstheme="minorHAnsi"/>
+          <w:sz w:val="28"/>
+          <w:szCs w:val="28"/>
+        </w:rPr>
+      </w:pPr>
+    </w:p>
+    <w:p>
+      <w:pPr>
+        <w:ind w:left="708"/>
+        <w:rPr>
+          <w:rFonts w:cstheme="minorHAnsi"/>
+          <w:sz w:val="28"/>
+          <w:szCs w:val="28"/>
+        </w:rPr>
+      </w:pPr>
+    </w:p>
+    <w:p>
+      <w:pPr>
+        <w:rPr>
+          <w:rFonts w:cstheme="minorHAnsi"/>
+          <w:sz w:val="28"/>
+          <w:szCs w:val="28"/>
+        </w:rPr>
+      </w:pPr>
+    </w:p>
+    <w:p>
+      <w:pPr>
+        <w:pStyle w:val="Lijstalinea"/>
+        <w:numPr>
+          <w:ilvl w:val="0"/>
+          <w:numId w:val="1"/>
+        </w:numPr>
+        <w:rPr>
+          <w:rFonts w:cstheme="minorHAnsi"/>
+          <w:sz w:val="28"/>
+          <w:szCs w:val="28"/>
+        </w:rPr>
+      </w:pPr>
+      <w:r>
+        <w:rPr>
+          <w:rFonts w:cstheme="minorHAnsi"/>
+          <w:sz w:val="28"/>
+          <w:szCs w:val="28"/>
+        </w:rPr>
+        <w:t>FOUTEN</w:t>
+      </w:r>
+    </w:p>
+    <w:p>
+      <w:pPr>
+        <w:ind w:left="360"/>
+        <w:rPr>
+          <w:rFonts w:cstheme="minorHAnsi"/>
+          <w:sz w:val="28"/>
+          <w:szCs w:val="28"/>
+        </w:rPr>
+      </w:pPr>
+      <w:r>
+        <w:rPr>
+          <w:rFonts w:cstheme="minorHAnsi"/>
+          <w:sz w:val="28"/>
+          <w:szCs w:val="28"/>
+        </w:rPr>
+        <w:t xml:space="preserve">Een verschillende pin gebruiken voor elke </w:t>
+      </w:r>
+      <w:proofErr w:type="spellStart"/>
+      <w:r>
+        <w:rPr>
+          <w:rFonts w:cstheme="minorHAnsi"/>
+          <w:sz w:val="28"/>
+          <w:szCs w:val="28"/>
+        </w:rPr>
+        <w:t>irq</w:t>
+      </w:r>
+      <w:proofErr w:type="spellEnd"/>
+      <w:r>
+        <w:rPr>
+          <w:rFonts w:cstheme="minorHAnsi"/>
+          <w:sz w:val="28"/>
+          <w:szCs w:val="28"/>
+        </w:rPr>
+        <w:t xml:space="preserve"> van de RFID-scanners zorgt ervoor dat het toetsenbord niet meer werkt</w:t>
+      </w:r>
+      <w:r>
+        <w:rPr>
+          <w:rFonts w:cstheme="minorHAnsi"/>
+          <w:sz w:val="28"/>
+          <w:szCs w:val="28"/>
+        </w:rPr>
+        <w:t xml:space="preserve"> </w:t>
+      </w:r>
+      <w:r>
+        <w:rPr>
+          <w:rFonts w:cstheme="minorHAnsi"/>
+          <w:sz w:val="28"/>
+          <w:szCs w:val="28"/>
+        </w:rPr>
+        <w:t xml:space="preserve">(Wij gebruiken dezelfde </w:t>
+      </w:r>
+      <w:proofErr w:type="spellStart"/>
+      <w:r>
+        <w:rPr>
+          <w:rFonts w:cstheme="minorHAnsi"/>
+          <w:sz w:val="28"/>
+          <w:szCs w:val="28"/>
+        </w:rPr>
+        <w:t>GPIO’s</w:t>
+      </w:r>
+      <w:proofErr w:type="spellEnd"/>
+      <w:r>
+        <w:rPr>
+          <w:rFonts w:cstheme="minorHAnsi"/>
+          <w:sz w:val="28"/>
+          <w:szCs w:val="28"/>
+        </w:rPr>
+        <w:t xml:space="preserve"> voor </w:t>
+      </w:r>
+      <w:proofErr w:type="spellStart"/>
+      <w:r>
+        <w:rPr>
+          <w:rFonts w:cstheme="minorHAnsi"/>
+          <w:sz w:val="28"/>
+          <w:szCs w:val="28"/>
+        </w:rPr>
+        <w:t>irq</w:t>
+      </w:r>
+      <w:r>
+        <w:rPr>
+          <w:rFonts w:cstheme="minorHAnsi"/>
+          <w:sz w:val="28"/>
+          <w:szCs w:val="28"/>
+        </w:rPr>
+        <w:t>’</w:t>
+      </w:r>
+      <w:r>
+        <w:rPr>
+          <w:rFonts w:cstheme="minorHAnsi"/>
+          <w:sz w:val="28"/>
+          <w:szCs w:val="28"/>
+        </w:rPr>
+        <w:t>s</w:t>
+      </w:r>
+      <w:proofErr w:type="spellEnd"/>
+      <w:r>
+        <w:rPr>
+          <w:rFonts w:cstheme="minorHAnsi"/>
+          <w:sz w:val="28"/>
+          <w:szCs w:val="28"/>
+        </w:rPr>
+        <w:t xml:space="preserve"> </w:t>
+      </w:r>
+      <w:r>
+        <w:rPr>
+          <w:rFonts w:cstheme="minorHAnsi"/>
+          <w:sz w:val="28"/>
+          <w:szCs w:val="28"/>
+        </w:rPr>
+        <w:t xml:space="preserve">van de </w:t>
+      </w:r>
+      <w:proofErr w:type="spellStart"/>
+      <w:r>
+        <w:rPr>
+          <w:rFonts w:cstheme="minorHAnsi"/>
+          <w:sz w:val="28"/>
+          <w:szCs w:val="28"/>
+        </w:rPr>
+        <w:t>RFID’s</w:t>
+      </w:r>
+      <w:proofErr w:type="spellEnd"/>
+      <w:r>
+        <w:rPr>
+          <w:rFonts w:cstheme="minorHAnsi"/>
+          <w:sz w:val="28"/>
+          <w:szCs w:val="28"/>
+        </w:rPr>
+        <w:t xml:space="preserve"> </w:t>
+      </w:r>
+      <w:r>
+        <w:rPr>
+          <w:rFonts w:cstheme="minorHAnsi"/>
+          <w:sz w:val="28"/>
+          <w:szCs w:val="28"/>
+        </w:rPr>
+        <w:t>en</w:t>
+      </w:r>
+      <w:r>
+        <w:rPr>
+          <w:rFonts w:cstheme="minorHAnsi"/>
+          <w:sz w:val="28"/>
+          <w:szCs w:val="28"/>
+        </w:rPr>
+        <w:t xml:space="preserve"> het</w:t>
+      </w:r>
+      <w:r>
+        <w:rPr>
+          <w:rFonts w:cstheme="minorHAnsi"/>
+          <w:sz w:val="28"/>
+          <w:szCs w:val="28"/>
+        </w:rPr>
+        <w:t xml:space="preserve"> toetsenbord door een tekort aan </w:t>
+      </w:r>
+      <w:proofErr w:type="spellStart"/>
+      <w:r>
+        <w:rPr>
+          <w:rFonts w:cstheme="minorHAnsi"/>
+          <w:sz w:val="28"/>
+          <w:szCs w:val="28"/>
+        </w:rPr>
+        <w:t>gpio</w:t>
+      </w:r>
+      <w:r>
+        <w:rPr>
+          <w:rFonts w:cstheme="minorHAnsi"/>
+          <w:sz w:val="28"/>
+          <w:szCs w:val="28"/>
+        </w:rPr>
+        <w:t>’</w:t>
+      </w:r>
+      <w:r>
+        <w:rPr>
+          <w:rFonts w:cstheme="minorHAnsi"/>
+          <w:sz w:val="28"/>
+          <w:szCs w:val="28"/>
+        </w:rPr>
+        <w:t>s</w:t>
+      </w:r>
+      <w:proofErr w:type="spellEnd"/>
+      <w:r>
+        <w:rPr>
+          <w:rFonts w:cstheme="minorHAnsi"/>
+          <w:sz w:val="28"/>
+          <w:szCs w:val="28"/>
+        </w:rPr>
+        <w:t xml:space="preserve"> op de ESP32</w:t>
+      </w:r>
+      <w:r>
+        <w:rPr>
+          <w:rFonts w:cstheme="minorHAnsi"/>
+          <w:sz w:val="28"/>
+          <w:szCs w:val="28"/>
+        </w:rPr>
+        <w:t>)</w:t>
+      </w:r>
+      <w:r>
+        <w:rPr>
+          <w:rFonts w:cstheme="minorHAnsi"/>
+          <w:sz w:val="28"/>
+          <w:szCs w:val="28"/>
+        </w:rPr>
+        <w:t>.</w:t>
+      </w:r>
+      <w:r>
+        <w:rPr>
+          <w:rFonts w:cstheme="minorHAnsi"/>
+          <w:sz w:val="28"/>
+          <w:szCs w:val="28"/>
+        </w:rPr>
+        <w:t xml:space="preserve"> Hierdoor hebben we alle </w:t>
+      </w:r>
+      <w:proofErr w:type="spellStart"/>
+      <w:r>
+        <w:rPr>
+          <w:rFonts w:cstheme="minorHAnsi"/>
+          <w:sz w:val="28"/>
+          <w:szCs w:val="28"/>
+        </w:rPr>
+        <w:t>irq’s</w:t>
+      </w:r>
+      <w:proofErr w:type="spellEnd"/>
+      <w:r>
+        <w:rPr>
+          <w:rFonts w:cstheme="minorHAnsi"/>
+          <w:sz w:val="28"/>
+          <w:szCs w:val="28"/>
+        </w:rPr>
+        <w:t xml:space="preserve"> aan dezelfde pin</w:t>
+      </w:r>
+      <w:r>
+        <w:rPr>
+          <w:rFonts w:cstheme="minorHAnsi"/>
+          <w:sz w:val="28"/>
+          <w:szCs w:val="28"/>
+        </w:rPr>
+        <w:t xml:space="preserve"> gehangen. Dit werkte aangezien je maar 1 scanner tegelijk aanspreekt.</w:t>
+      </w:r>
+      <w:r>
+        <w:rPr>
+          <w:rFonts w:cstheme="minorHAnsi"/>
+          <w:sz w:val="28"/>
+          <w:szCs w:val="28"/>
+        </w:rPr>
+        <w:t xml:space="preserve"> Als we dit opnieuw zouden kunnen doen zouden we dit eerste probleem kunnen oplossen door maar 1 scanner voor heel de puzzel te gebruiken aangezien we toch knoppen gebruiken voor het aangeven welk soort afval de spelers denken dat het is.</w:t>
+      </w:r>
+    </w:p>
+    <w:p>
+      <w:pPr>
+        <w:ind w:left="360"/>
+        <w:rPr>
+          <w:rFonts w:cstheme="minorHAnsi"/>
+          <w:sz w:val="28"/>
+          <w:szCs w:val="28"/>
+        </w:rPr>
+      </w:pPr>
+      <w:r>
+        <w:rPr>
+          <w:rFonts w:cstheme="minorHAnsi"/>
+          <w:sz w:val="28"/>
+          <w:szCs w:val="28"/>
+        </w:rPr>
+        <w:t>Een andere fout was dat i</w:t>
+      </w:r>
+      <w:r>
+        <w:rPr>
+          <w:rFonts w:cstheme="minorHAnsi"/>
+          <w:sz w:val="28"/>
+          <w:szCs w:val="28"/>
+        </w:rPr>
+        <w:t>n het begin onze PCB niet</w:t>
+      </w:r>
+      <w:r>
+        <w:rPr>
+          <w:rFonts w:cstheme="minorHAnsi"/>
+          <w:sz w:val="28"/>
+          <w:szCs w:val="28"/>
+        </w:rPr>
+        <w:t xml:space="preserve"> kon</w:t>
+      </w:r>
+      <w:r>
+        <w:rPr>
+          <w:rFonts w:cstheme="minorHAnsi"/>
+          <w:sz w:val="28"/>
+          <w:szCs w:val="28"/>
+        </w:rPr>
+        <w:t xml:space="preserve"> booten doordat pin 12 was verbonden als input. Na wat research bleek dat deze niet als input mag gebruikt worden bij het booten en aangezien de </w:t>
+      </w:r>
+      <w:proofErr w:type="spellStart"/>
+      <w:r>
+        <w:rPr>
+          <w:rFonts w:cstheme="minorHAnsi"/>
+          <w:sz w:val="28"/>
+          <w:szCs w:val="28"/>
+        </w:rPr>
+        <w:t>gewichtsensor</w:t>
+      </w:r>
+      <w:proofErr w:type="spellEnd"/>
+      <w:r>
+        <w:rPr>
+          <w:rFonts w:cstheme="minorHAnsi"/>
+          <w:sz w:val="28"/>
+          <w:szCs w:val="28"/>
+        </w:rPr>
+        <w:t xml:space="preserve"> dit wel doet werkte de schakeling niet. We hebben uiteindelijk besloten om pin 12 en 23 (aansturing van de luidspreker) te wisselen, dit werkt omdat dit een output is.</w:t>
+      </w:r>
+    </w:p>
+    <w:p>
+      <w:pPr>
+        <w:ind w:left="360"/>
+        <w:rPr>
+          <w:rFonts w:cstheme="minorHAnsi"/>
+          <w:sz w:val="28"/>
+          <w:szCs w:val="28"/>
+        </w:rPr>
+      </w:pPr>
+    </w:p>
+    <w:p>
+      <w:pPr>
+        <w:ind w:left="360"/>
+        <w:rPr>
+          <w:rFonts w:cstheme="minorHAnsi"/>
+          <w:sz w:val="28"/>
+          <w:szCs w:val="28"/>
+        </w:rPr>
+      </w:pPr>
+    </w:p>
+    <w:p>
+      <w:pPr>
+        <w:rPr>
+          <w:rFonts w:cstheme="minorHAnsi"/>
+          <w:sz w:val="28"/>
+          <w:szCs w:val="28"/>
+        </w:rPr>
+      </w:pPr>
+    </w:p>
+    <w:p>
+      <w:pPr>
+        <w:ind w:left="360"/>
+        <w:rPr>
+          <w:rFonts w:cstheme="minorHAnsi"/>
+          <w:sz w:val="28"/>
+          <w:szCs w:val="28"/>
+        </w:rPr>
+      </w:pPr>
+    </w:p>
+    <w:p>
+      <w:pPr>
+        <w:ind w:left="360"/>
         <w:rPr>
           <w:rFonts w:cstheme="minorHAnsi"/>
           <w:sz w:val="28"/>
@@ -1288,9 +1799,9 @@
   </w:abstractNum>
   <w:abstractNum w:abstractNumId="2" w15:restartNumberingAfterBreak="0">
     <w:nsid w:val="287C466F"/>
-    <w:multiLevelType w:val="hybridMultilevel"/>
-    <w:tmpl w:val="ABF2F31A"/>
-    <w:lvl w:ilvl="0" w:tplc="BBA4F7A8">
+    <w:multiLevelType w:val="multilevel"/>
+    <w:tmpl w:val="90FA588E"/>
+    <w:lvl w:ilvl="0">
       <w:start w:val="1"/>
       <w:numFmt w:val="decimal"/>
       <w:lvlText w:val="%1."/>
@@ -1302,77 +1813,109 @@
         <w:rFonts w:hint="default"/>
       </w:rPr>
     </w:lvl>
-    <w:lvl w:ilvl="1" w:tplc="08130019" w:tentative="1">
-      <w:start w:val="1"/>
-      <w:numFmt w:val="lowerLetter"/>
-      <w:lvlText w:val="%2."/>
-      <w:lvlJc w:val="left"/>
-      <w:pPr>
-        <w:ind w:left="1440" w:hanging="360"/>
-      </w:pPr>
-    </w:lvl>
-    <w:lvl w:ilvl="2" w:tplc="0813001B" w:tentative="1">
-      <w:start w:val="1"/>
-      <w:numFmt w:val="lowerRoman"/>
-      <w:lvlText w:val="%3."/>
-      <w:lvlJc w:val="right"/>
-      <w:pPr>
-        <w:ind w:left="2160" w:hanging="180"/>
-      </w:pPr>
-    </w:lvl>
-    <w:lvl w:ilvl="3" w:tplc="0813000F" w:tentative="1">
+    <w:lvl w:ilvl="1">
       <w:start w:val="1"/>
       <w:numFmt w:val="decimal"/>
-      <w:lvlText w:val="%4."/>
-      <w:lvlJc w:val="left"/>
-      <w:pPr>
-        <w:ind w:left="2880" w:hanging="360"/>
-      </w:pPr>
-    </w:lvl>
-    <w:lvl w:ilvl="4" w:tplc="08130019" w:tentative="1">
-      <w:start w:val="1"/>
-      <w:numFmt w:val="lowerLetter"/>
-      <w:lvlText w:val="%5."/>
-      <w:lvlJc w:val="left"/>
-      <w:pPr>
-        <w:ind w:left="3600" w:hanging="360"/>
-      </w:pPr>
-    </w:lvl>
-    <w:lvl w:ilvl="5" w:tplc="0813001B" w:tentative="1">
-      <w:start w:val="1"/>
-      <w:numFmt w:val="lowerRoman"/>
-      <w:lvlText w:val="%6."/>
-      <w:lvlJc w:val="right"/>
-      <w:pPr>
-        <w:ind w:left="4320" w:hanging="180"/>
-      </w:pPr>
-    </w:lvl>
-    <w:lvl w:ilvl="6" w:tplc="0813000F" w:tentative="1">
+      <w:isLgl/>
+      <w:lvlText w:val="%1.%2"/>
+      <w:lvlJc w:val="left"/>
+      <w:pPr>
+        <w:ind w:left="1128" w:hanging="420"/>
+      </w:pPr>
+      <w:rPr>
+        <w:rFonts w:hint="default"/>
+      </w:rPr>
+    </w:lvl>
+    <w:lvl w:ilvl="2">
       <w:start w:val="1"/>
       <w:numFmt w:val="decimal"/>
-      <w:lvlText w:val="%7."/>
-      <w:lvlJc w:val="left"/>
-      <w:pPr>
-        <w:ind w:left="5040" w:hanging="360"/>
-      </w:pPr>
-    </w:lvl>
-    <w:lvl w:ilvl="7" w:tplc="08130019" w:tentative="1">
-      <w:start w:val="1"/>
-      <w:numFmt w:val="lowerLetter"/>
-      <w:lvlText w:val="%8."/>
-      <w:lvlJc w:val="left"/>
-      <w:pPr>
-        <w:ind w:left="5760" w:hanging="360"/>
-      </w:pPr>
-    </w:lvl>
-    <w:lvl w:ilvl="8" w:tplc="0813001B" w:tentative="1">
-      <w:start w:val="1"/>
-      <w:numFmt w:val="lowerRoman"/>
-      <w:lvlText w:val="%9."/>
-      <w:lvlJc w:val="right"/>
-      <w:pPr>
-        <w:ind w:left="6480" w:hanging="180"/>
-      </w:pPr>
+      <w:isLgl/>
+      <w:lvlText w:val="%1.%2.%3"/>
+      <w:lvlJc w:val="left"/>
+      <w:pPr>
+        <w:ind w:left="1776" w:hanging="720"/>
+      </w:pPr>
+      <w:rPr>
+        <w:rFonts w:hint="default"/>
+      </w:rPr>
+    </w:lvl>
+    <w:lvl w:ilvl="3">
+      <w:start w:val="1"/>
+      <w:numFmt w:val="decimal"/>
+      <w:isLgl/>
+      <w:lvlText w:val="%1.%2.%3.%4"/>
+      <w:lvlJc w:val="left"/>
+      <w:pPr>
+        <w:ind w:left="2484" w:hanging="1080"/>
+      </w:pPr>
+      <w:rPr>
+        <w:rFonts w:hint="default"/>
+      </w:rPr>
+    </w:lvl>
+    <w:lvl w:ilvl="4">
+      <w:start w:val="1"/>
+      <w:numFmt w:val="decimal"/>
+      <w:isLgl/>
+      <w:lvlText w:val="%1.%2.%3.%4.%5"/>
+      <w:lvlJc w:val="left"/>
+      <w:pPr>
+        <w:ind w:left="2832" w:hanging="1080"/>
+      </w:pPr>
+      <w:rPr>
+        <w:rFonts w:hint="default"/>
+      </w:rPr>
+    </w:lvl>
+    <w:lvl w:ilvl="5">
+      <w:start w:val="1"/>
+      <w:numFmt w:val="decimal"/>
+      <w:isLgl/>
+      <w:lvlText w:val="%1.%2.%3.%4.%5.%6"/>
+      <w:lvlJc w:val="left"/>
+      <w:pPr>
+        <w:ind w:left="3540" w:hanging="1440"/>
+      </w:pPr>
+      <w:rPr>
+        <w:rFonts w:hint="default"/>
+      </w:rPr>
+    </w:lvl>
+    <w:lvl w:ilvl="6">
+      <w:start w:val="1"/>
+      <w:numFmt w:val="decimal"/>
+      <w:isLgl/>
+      <w:lvlText w:val="%1.%2.%3.%4.%5.%6.%7"/>
+      <w:lvlJc w:val="left"/>
+      <w:pPr>
+        <w:ind w:left="3888" w:hanging="1440"/>
+      </w:pPr>
+      <w:rPr>
+        <w:rFonts w:hint="default"/>
+      </w:rPr>
+    </w:lvl>
+    <w:lvl w:ilvl="7">
+      <w:start w:val="1"/>
+      <w:numFmt w:val="decimal"/>
+      <w:isLgl/>
+      <w:lvlText w:val="%1.%2.%3.%4.%5.%6.%7.%8"/>
+      <w:lvlJc w:val="left"/>
+      <w:pPr>
+        <w:ind w:left="4596" w:hanging="1800"/>
+      </w:pPr>
+      <w:rPr>
+        <w:rFonts w:hint="default"/>
+      </w:rPr>
+    </w:lvl>
+    <w:lvl w:ilvl="8">
+      <w:start w:val="1"/>
+      <w:numFmt w:val="decimal"/>
+      <w:isLgl/>
+      <w:lvlText w:val="%1.%2.%3.%4.%5.%6.%7.%8.%9"/>
+      <w:lvlJc w:val="left"/>
+      <w:pPr>
+        <w:ind w:left="5304" w:hanging="2160"/>
+      </w:pPr>
+      <w:rPr>
+        <w:rFonts w:hint="default"/>
+      </w:rPr>
     </w:lvl>
   </w:abstractNum>
   <w:abstractNum w:abstractNumId="3" w15:restartNumberingAfterBreak="0">

</xml_diff>